<commit_message>
una penada lo q cambie, ale t falta todavia ciertas partes
</commit_message>
<xml_diff>
--- a/InformeTP2.docx
+++ b/InformeTP2.docx
@@ -1,6 +1,6 @@
 
 <file path=word/document.xml><?xml version="1.0" encoding="utf-8"?>
-<w:document xmlns:wpc="http://schemas.microsoft.com/office/word/2010/wordprocessingCanvas" xmlns:mc="http://schemas.openxmlformats.org/markup-compatibility/2006" xmlns:o="urn:schemas-microsoft-com:office:office" xmlns:r="http://schemas.openxmlformats.org/officeDocument/2006/relationships" xmlns:m="http://schemas.openxmlformats.org/officeDocument/2006/math" xmlns:v="urn:schemas-microsoft-com:vml" xmlns:wp14="http://schemas.microsoft.com/office/word/2010/wordprocessingDrawing" xmlns:wp="http://schemas.openxmlformats.org/drawingml/2006/wordprocessingDrawing" xmlns:w10="urn:schemas-microsoft-com:office:word" xmlns:w="http://schemas.openxmlformats.org/wordprocessingml/2006/main" xmlns:w14="http://schemas.microsoft.com/office/word/2010/wordml" xmlns:w15="http://schemas.microsoft.com/office/word/2012/wordml" xmlns:wpg="http://schemas.microsoft.com/office/word/2010/wordprocessingGroup" xmlns:wpi="http://schemas.microsoft.com/office/word/2010/wordprocessingInk" xmlns:wne="http://schemas.microsoft.com/office/word/2006/wordml" xmlns:wps="http://schemas.microsoft.com/office/word/2010/wordprocessingShape" mc:Ignorable="w14 w15 wp14">
+<w:document xmlns:wpc="http://schemas.microsoft.com/office/word/2010/wordprocessingCanvas" xmlns:cx="http://schemas.microsoft.com/office/drawing/2014/chartex" xmlns:cx1="http://schemas.microsoft.com/office/drawing/2015/9/8/chartex" xmlns:cx2="http://schemas.microsoft.com/office/drawing/2015/10/21/chartex" xmlns:cx3="http://schemas.microsoft.com/office/drawing/2016/5/9/chartex" xmlns:cx4="http://schemas.microsoft.com/office/drawing/2016/5/10/chartex" xmlns:cx5="http://schemas.microsoft.com/office/drawing/2016/5/11/chartex" xmlns:cx6="http://schemas.microsoft.com/office/drawing/2016/5/12/chartex" xmlns:cx7="http://schemas.microsoft.com/office/drawing/2016/5/13/chartex" xmlns:cx8="http://schemas.microsoft.com/office/drawing/2016/5/14/chartex" xmlns:mc="http://schemas.openxmlformats.org/markup-compatibility/2006" xmlns:aink="http://schemas.microsoft.com/office/drawing/2016/ink" xmlns:am3d="http://schemas.microsoft.com/office/drawing/2017/model3d" xmlns:o="urn:schemas-microsoft-com:office:office" xmlns:r="http://schemas.openxmlformats.org/officeDocument/2006/relationships" xmlns:m="http://schemas.openxmlformats.org/officeDocument/2006/math" xmlns:v="urn:schemas-microsoft-com:vml" xmlns:wp14="http://schemas.microsoft.com/office/word/2010/wordprocessingDrawing" xmlns:wp="http://schemas.openxmlformats.org/drawingml/2006/wordprocessingDrawing" xmlns:w10="urn:schemas-microsoft-com:office:word" xmlns:w="http://schemas.openxmlformats.org/wordprocessingml/2006/main" xmlns:w14="http://schemas.microsoft.com/office/word/2010/wordml" xmlns:w15="http://schemas.microsoft.com/office/word/2012/wordml" xmlns:w16cid="http://schemas.microsoft.com/office/word/2016/wordml/cid" xmlns:w16se="http://schemas.microsoft.com/office/word/2015/wordml/symex" xmlns:wpg="http://schemas.microsoft.com/office/word/2010/wordprocessingGroup" xmlns:wpi="http://schemas.microsoft.com/office/word/2010/wordprocessingInk" xmlns:wne="http://schemas.microsoft.com/office/word/2006/wordml" xmlns:wps="http://schemas.microsoft.com/office/word/2010/wordprocessingShape" mc:Ignorable="w14 w15 w16se w16cid wp14">
   <w:body>
     <w:p>
       <w:pPr>
@@ -82,6 +82,7 @@
           <w:color w:val="000000"/>
           <w:sz w:val="48"/>
           <w:szCs w:val="48"/>
+          <w:lang w:val="es-ES"/>
         </w:rPr>
       </w:pPr>
       <w:r>
@@ -91,6 +92,7 @@
           <w:color w:val="000000"/>
           <w:sz w:val="48"/>
           <w:szCs w:val="48"/>
+          <w:lang w:val="es-ES"/>
         </w:rPr>
         <w:t>-----------------------------------------</w:t>
       </w:r>
@@ -124,6 +126,7 @@
         <w:jc w:val="both"/>
         <w:rPr>
           <w:color w:val="2E74B5" w:themeColor="accent5" w:themeShade="BF"/>
+          <w:lang w:val="es-ES"/>
         </w:rPr>
       </w:pPr>
       <w:r>
@@ -144,6 +147,7 @@
           <w:color w:val="2E74B5" w:themeColor="accent5" w:themeShade="BF"/>
           <w:sz w:val="40"/>
           <w:szCs w:val="40"/>
+          <w:lang w:val="es-ES"/>
         </w:rPr>
         <w:t xml:space="preserve">2 - </w:t>
       </w:r>
@@ -192,6 +196,7 @@
           <w:color w:val="000000"/>
           <w:sz w:val="32"/>
           <w:szCs w:val="32"/>
+          <w:lang w:val="es-ES"/>
         </w:rPr>
       </w:pPr>
       <w:r>
@@ -214,6 +219,7 @@
           <w:color w:val="000000"/>
           <w:sz w:val="32"/>
           <w:szCs w:val="32"/>
+          <w:lang w:val="es-ES"/>
         </w:rPr>
       </w:pPr>
     </w:p>
@@ -265,6 +271,7 @@
           <w:color w:val="000000"/>
           <w:sz w:val="32"/>
           <w:szCs w:val="32"/>
+          <w:lang w:val="es-ES"/>
         </w:rPr>
       </w:pPr>
       <w:r>
@@ -295,6 +302,7 @@
           <w:color w:val="000000"/>
           <w:sz w:val="32"/>
           <w:szCs w:val="32"/>
+          <w:lang w:val="es-ES"/>
         </w:rPr>
       </w:pPr>
       <w:r>
@@ -334,20 +342,69 @@
         <w:t xml:space="preserve"> 58439</w:t>
       </w:r>
     </w:p>
-    <w:p/>
-    <w:p/>
-    <w:p/>
-    <w:p/>
-    <w:p/>
-    <w:p/>
-    <w:p/>
-    <w:p/>
+    <w:p>
+      <w:pPr>
+        <w:rPr>
+          <w:lang w:val="es-ES"/>
+        </w:rPr>
+      </w:pPr>
+    </w:p>
+    <w:p>
+      <w:pPr>
+        <w:rPr>
+          <w:lang w:val="es-ES"/>
+        </w:rPr>
+      </w:pPr>
+    </w:p>
+    <w:p>
+      <w:pPr>
+        <w:rPr>
+          <w:lang w:val="es-ES"/>
+        </w:rPr>
+      </w:pPr>
+    </w:p>
+    <w:p>
+      <w:pPr>
+        <w:rPr>
+          <w:lang w:val="es-ES"/>
+        </w:rPr>
+      </w:pPr>
+    </w:p>
+    <w:p>
+      <w:pPr>
+        <w:rPr>
+          <w:lang w:val="es-ES"/>
+        </w:rPr>
+      </w:pPr>
+    </w:p>
+    <w:p>
+      <w:pPr>
+        <w:rPr>
+          <w:lang w:val="es-ES"/>
+        </w:rPr>
+      </w:pPr>
+    </w:p>
+    <w:p>
+      <w:pPr>
+        <w:rPr>
+          <w:lang w:val="es-ES"/>
+        </w:rPr>
+      </w:pPr>
+    </w:p>
+    <w:p>
+      <w:pPr>
+        <w:rPr>
+          <w:lang w:val="es-ES"/>
+        </w:rPr>
+      </w:pPr>
+    </w:p>
     <w:p>
       <w:pPr>
         <w:rPr>
           <w:color w:val="2E74B5" w:themeColor="accent5" w:themeShade="BF"/>
           <w:sz w:val="32"/>
           <w:szCs w:val="32"/>
+          <w:lang w:val="es-ES"/>
         </w:rPr>
       </w:pPr>
       <w:r>
@@ -355,6 +412,7 @@
           <w:color w:val="2E74B5" w:themeColor="accent5" w:themeShade="BF"/>
           <w:sz w:val="32"/>
           <w:szCs w:val="32"/>
+          <w:lang w:val="es-ES"/>
         </w:rPr>
         <w:lastRenderedPageBreak/>
         <w:t>Introducción</w:t>
@@ -366,6 +424,7 @@
           <w:color w:val="2E74B5" w:themeColor="accent5" w:themeShade="BF"/>
           <w:sz w:val="32"/>
           <w:szCs w:val="32"/>
+          <w:lang w:val="es-ES"/>
         </w:rPr>
       </w:pPr>
     </w:p>
@@ -539,6 +598,7 @@
           <w:color w:val="2E74B5" w:themeColor="accent5" w:themeShade="BF"/>
           <w:sz w:val="32"/>
           <w:szCs w:val="32"/>
+          <w:lang w:val="es-ES"/>
         </w:rPr>
       </w:pPr>
     </w:p>
@@ -637,24 +697,17 @@
           <w:color w:val="000000" w:themeColor="text1"/>
           <w:lang w:val="es-ES"/>
         </w:rPr>
-        <w:t xml:space="preserve">El trabajo de </w:t>
-      </w:r>
-      <w:proofErr w:type="spellStart"/>
-      <w:r>
-        <w:rPr>
-          <w:color w:val="000000" w:themeColor="text1"/>
-          <w:lang w:val="es-ES"/>
-        </w:rPr>
-        <w:t>memory</w:t>
-      </w:r>
-      <w:proofErr w:type="spellEnd"/>
-      <w:r>
-        <w:rPr>
-          <w:color w:val="000000" w:themeColor="text1"/>
-          <w:lang w:val="es-ES"/>
-        </w:rPr>
-        <w:t xml:space="preserve"> manager</w:t>
-      </w:r>
+        <w:t xml:space="preserve">El trabajo de memory </w:t>
+      </w:r>
+      <w:proofErr w:type="gramStart"/>
+      <w:r>
+        <w:rPr>
+          <w:color w:val="000000" w:themeColor="text1"/>
+          <w:lang w:val="es-ES"/>
+        </w:rPr>
+        <w:t>manager</w:t>
+      </w:r>
+      <w:proofErr w:type="gramEnd"/>
       <w:r>
         <w:rPr>
           <w:color w:val="000000" w:themeColor="text1"/>
@@ -747,21 +800,7 @@
           <w:color w:val="000000" w:themeColor="text1"/>
           <w:lang w:val="es-419"/>
         </w:rPr>
-        <w:t xml:space="preserve">) recorre página por página hasta encontrar una que entre, una vez que la encuentra </w:t>
-      </w:r>
-      <w:r>
-        <w:rPr>
-          <w:color w:val="000000" w:themeColor="text1"/>
-          <w:lang w:val="es-419"/>
-        </w:rPr>
-        <w:t xml:space="preserve">separa lo que sobra y devuelve la </w:t>
-      </w:r>
-      <w:r>
-        <w:rPr>
-          <w:color w:val="000000" w:themeColor="text1"/>
-          <w:lang w:val="es-419"/>
-        </w:rPr>
-        <w:t>que encontró. S</w:t>
+        <w:t>) recorre página por página hasta encontrar una que entre, una vez que la encuentra separa lo que sobra y devuelve la que encontró. S</w:t>
       </w:r>
       <w:r>
         <w:rPr>
@@ -889,7 +928,21 @@
         <w:rPr>
           <w:lang w:val="es-ES"/>
         </w:rPr>
-        <w:t xml:space="preserve">Priority-based round Robin. </w:t>
+        <w:t xml:space="preserve">Priority-based </w:t>
+      </w:r>
+      <w:proofErr w:type="gramStart"/>
+      <w:r>
+        <w:rPr>
+          <w:lang w:val="es-ES"/>
+        </w:rPr>
+        <w:t>round</w:t>
+      </w:r>
+      <w:proofErr w:type="gramEnd"/>
+      <w:r>
+        <w:rPr>
+          <w:lang w:val="es-ES"/>
+        </w:rPr>
+        <w:t xml:space="preserve"> Robin. </w:t>
       </w:r>
       <w:r>
         <w:rPr>
@@ -936,7 +989,7 @@
     </w:p>
     <w:tbl>
       <w:tblPr>
-        <w:tblStyle w:val="Tablaconcuadrcula"/>
+        <w:tblStyle w:val="TableGrid"/>
         <w:tblW w:w="0" w:type="auto"/>
         <w:tblLook w:val="04A0" w:firstRow="1" w:lastRow="0" w:firstColumn="1" w:lastColumn="0" w:noHBand="0" w:noVBand="1"/>
       </w:tblPr>
@@ -2112,6 +2165,7 @@
           <w:color w:val="0070C0"/>
           <w:sz w:val="32"/>
           <w:szCs w:val="32"/>
+          <w:lang w:val="es-ES"/>
         </w:rPr>
         <w:tab/>
       </w:r>
@@ -2153,6 +2207,7 @@
           <w:color w:val="0070C0"/>
           <w:sz w:val="32"/>
           <w:szCs w:val="32"/>
+          <w:lang w:val="es-ES"/>
         </w:rPr>
       </w:pPr>
       <w:r>
@@ -2160,14 +2215,56 @@
           <w:color w:val="0070C0"/>
           <w:sz w:val="32"/>
           <w:szCs w:val="32"/>
-        </w:rPr>
-        <w:t>Procesos, Context Switching y Scheduling</w:t>
-      </w:r>
-    </w:p>
-    <w:p>
-      <w:pPr>
-        <w:rPr>
-          <w:color w:val="000000" w:themeColor="text1"/>
+          <w:lang w:val="es-ES"/>
+        </w:rPr>
+        <w:t xml:space="preserve">Procesos, </w:t>
+      </w:r>
+      <w:proofErr w:type="spellStart"/>
+      <w:r>
+        <w:rPr>
+          <w:color w:val="0070C0"/>
+          <w:sz w:val="32"/>
+          <w:szCs w:val="32"/>
+          <w:lang w:val="es-ES"/>
+        </w:rPr>
+        <w:t>Context</w:t>
+      </w:r>
+      <w:proofErr w:type="spellEnd"/>
+      <w:r>
+        <w:rPr>
+          <w:color w:val="0070C0"/>
+          <w:sz w:val="32"/>
+          <w:szCs w:val="32"/>
+          <w:lang w:val="es-ES"/>
+        </w:rPr>
+        <w:t xml:space="preserve"> </w:t>
+      </w:r>
+      <w:proofErr w:type="spellStart"/>
+      <w:r>
+        <w:rPr>
+          <w:color w:val="0070C0"/>
+          <w:sz w:val="32"/>
+          <w:szCs w:val="32"/>
+          <w:lang w:val="es-ES"/>
+        </w:rPr>
+        <w:t>Switching</w:t>
+      </w:r>
+      <w:proofErr w:type="spellEnd"/>
+      <w:r>
+        <w:rPr>
+          <w:color w:val="0070C0"/>
+          <w:sz w:val="32"/>
+          <w:szCs w:val="32"/>
+          <w:lang w:val="es-ES"/>
+        </w:rPr>
+        <w:t xml:space="preserve"> y Scheduling</w:t>
+      </w:r>
+    </w:p>
+    <w:p>
+      <w:pPr>
+        <w:rPr>
+          <w:color w:val="000000" w:themeColor="text1"/>
+          <w:lang w:val="es-ES"/>
         </w:rPr>
       </w:pPr>
     </w:p>
@@ -2196,6 +2293,7 @@
           <w:lang w:val="es-ES"/>
         </w:rPr>
       </w:pPr>
+      <w:proofErr w:type="gramStart"/>
       <w:r>
         <w:rPr>
           <w:color w:val="000000" w:themeColor="text1"/>
@@ -2217,6 +2315,7 @@
         </w:rPr>
         <w:t xml:space="preserve"> ejecutar</w:t>
       </w:r>
+      <w:proofErr w:type="gramEnd"/>
       <w:r>
         <w:rPr>
           <w:color w:val="000000" w:themeColor="text1"/>
@@ -2358,7 +2457,23 @@
           <w:color w:val="000000" w:themeColor="text1"/>
           <w:lang w:val="es-ES"/>
         </w:rPr>
-        <w:t>También en los casos de la ejecución de un nuevo proceso, se recrea el stack frame de interrupciones para que no se diferencie de un cambio de contexto.</w:t>
+        <w:t xml:space="preserve">También en los casos de la ejecución de un nuevo proceso, se recrea el stack </w:t>
+      </w:r>
+      <w:proofErr w:type="gramStart"/>
+      <w:r>
+        <w:rPr>
+          <w:color w:val="000000" w:themeColor="text1"/>
+          <w:lang w:val="es-ES"/>
+        </w:rPr>
+        <w:t>frame</w:t>
+      </w:r>
+      <w:proofErr w:type="gramEnd"/>
+      <w:r>
+        <w:rPr>
+          <w:color w:val="000000" w:themeColor="text1"/>
+          <w:lang w:val="es-ES"/>
+        </w:rPr>
+        <w:t xml:space="preserve"> de interrupciones para que no se diferencie de un cambio de contexto.</w:t>
       </w:r>
     </w:p>
     <w:p>
@@ -2575,7 +2690,7 @@
           <w:color w:val="000000" w:themeColor="text1"/>
           <w:lang w:val="es-ES"/>
         </w:rPr>
-        <w:t xml:space="preserve"> como con los semáforos y los </w:t>
+        <w:t xml:space="preserve"> como con los semáforos y los mutex para los pipes, y una estructura para sus datos. Nuestro mayor problema fue la liberación de los pipes, dado que tomamos en cuenta que debe ser cuando dos procesos cierran el </w:t>
       </w:r>
       <w:proofErr w:type="spellStart"/>
       <w:r>
@@ -2583,7 +2698,7 @@
           <w:color w:val="000000" w:themeColor="text1"/>
           <w:lang w:val="es-ES"/>
         </w:rPr>
-        <w:t>mutex</w:t>
+        <w:t>fd</w:t>
       </w:r>
       <w:proofErr w:type="spellEnd"/>
       <w:r>
@@ -2591,7 +2706,7 @@
           <w:color w:val="000000" w:themeColor="text1"/>
           <w:lang w:val="es-ES"/>
         </w:rPr>
-        <w:t xml:space="preserve"> para los pipes, y una estructura para sus datos. Nuestro mayor problema fue la liberación de los pipes, dado que tomamos en cuenta que debe ser cuando dos procesos cierran el </w:t>
+        <w:t xml:space="preserve"> del pipe o cuando se mata el proceso con ese pipe. Como no tenemos una conexión con el proceso es manejada con un </w:t>
       </w:r>
       <w:proofErr w:type="spellStart"/>
       <w:r>
@@ -2599,7 +2714,7 @@
           <w:color w:val="000000" w:themeColor="text1"/>
           <w:lang w:val="es-ES"/>
         </w:rPr>
-        <w:t>fd</w:t>
+        <w:t>counter</w:t>
       </w:r>
       <w:proofErr w:type="spellEnd"/>
       <w:r>
@@ -2607,33 +2722,19 @@
           <w:color w:val="000000" w:themeColor="text1"/>
           <w:lang w:val="es-ES"/>
         </w:rPr>
-        <w:t xml:space="preserve"> del pipe o cuando se mata el proceso con ese pipe. Como no tenemos una conexión con el proceso es manejada con un </w:t>
+        <w:t xml:space="preserve"> de </w:t>
       </w:r>
       <w:proofErr w:type="spellStart"/>
-      <w:r>
-        <w:rPr>
-          <w:color w:val="000000" w:themeColor="text1"/>
-          <w:lang w:val="es-ES"/>
-        </w:rPr>
-        <w:t>counter</w:t>
+      <w:proofErr w:type="gramStart"/>
+      <w:r>
+        <w:rPr>
+          <w:color w:val="000000" w:themeColor="text1"/>
+          <w:lang w:val="es-ES"/>
+        </w:rPr>
+        <w:t>users</w:t>
       </w:r>
       <w:proofErr w:type="spellEnd"/>
-      <w:r>
-        <w:rPr>
-          <w:color w:val="000000" w:themeColor="text1"/>
-          <w:lang w:val="es-ES"/>
-        </w:rPr>
-        <w:t xml:space="preserve"> de </w:t>
-      </w:r>
-      <w:proofErr w:type="spellStart"/>
-      <w:r>
-        <w:rPr>
-          <w:color w:val="000000" w:themeColor="text1"/>
-          <w:lang w:val="es-ES"/>
-        </w:rPr>
-        <w:t>users</w:t>
-      </w:r>
-      <w:proofErr w:type="spellEnd"/>
+      <w:proofErr w:type="gramEnd"/>
       <w:r>
         <w:rPr>
           <w:color w:val="000000" w:themeColor="text1"/>
@@ -2770,7 +2871,23 @@
           <w:color w:val="C00000"/>
           <w:lang w:val="es-ES"/>
         </w:rPr>
-        <w:t>No esta hecho…</w:t>
+        <w:t xml:space="preserve">No </w:t>
+      </w:r>
+      <w:proofErr w:type="gramStart"/>
+      <w:r>
+        <w:rPr>
+          <w:color w:val="C00000"/>
+          <w:lang w:val="es-ES"/>
+        </w:rPr>
+        <w:t>esta hecho</w:t>
+      </w:r>
+      <w:proofErr w:type="gramEnd"/>
+      <w:r>
+        <w:rPr>
+          <w:color w:val="C00000"/>
+          <w:lang w:val="es-ES"/>
+        </w:rPr>
+        <w:t>…</w:t>
       </w:r>
     </w:p>
     <w:p>
@@ -2824,23 +2941,23 @@
           <w:lang w:val="es-ES"/>
         </w:rPr>
         <w:tab/>
-        <w:t xml:space="preserve">Con </w:t>
-      </w:r>
-      <w:proofErr w:type="spellStart"/>
-      <w:r>
-        <w:rPr>
-          <w:color w:val="000000" w:themeColor="text1"/>
-          <w:lang w:val="es-ES"/>
-        </w:rPr>
-        <w:t>memory</w:t>
-      </w:r>
-      <w:proofErr w:type="spellEnd"/>
-      <w:r>
-        <w:rPr>
-          <w:color w:val="000000" w:themeColor="text1"/>
-          <w:lang w:val="es-ES"/>
-        </w:rPr>
-        <w:t xml:space="preserve"> manager tuvimos problemas con donde asignarle memorias a las variables</w:t>
+        <w:t xml:space="preserve">Con memory manager tuvimos problemas con donde </w:t>
+      </w:r>
+      <w:proofErr w:type="gramStart"/>
+      <w:r>
+        <w:rPr>
+          <w:color w:val="000000" w:themeColor="text1"/>
+          <w:lang w:val="es-ES"/>
+        </w:rPr>
+        <w:t>asignarle</w:t>
+      </w:r>
+      <w:proofErr w:type="gramEnd"/>
+      <w:r>
+        <w:rPr>
+          <w:color w:val="000000" w:themeColor="text1"/>
+          <w:lang w:val="es-ES"/>
+        </w:rPr>
+        <w:t xml:space="preserve"> memorias a las variables</w:t>
       </w:r>
       <w:r>
         <w:rPr>
@@ -2934,7 +3051,39 @@
           <w:lang w:val="es-ES"/>
         </w:rPr>
         <w:tab/>
-        <w:t>Con respecto al manejo de memoria física, en el memory manager la cantidad máxima de bloques es de 1.000.000, una memoria física total de 128M y el tamaño de las paginas seria 128M/1.000.000 = 134 redondeado. Luego en el scheduler, los procesos en el algoritmo de Priority-Based Round Robin tienen 2 prioridades, high y low. Decidimos hacerlo simple a la cantidad de prioridades. El proceso de prioridad alta dura 3 timerTicks y los de prioridad baja duran 1 timerTick. También en el mutex hay una cantidad máxima, hay como mucho 50, y su nombre, en otras palabras, su id tiene un máximo de 40. Para los semáforos es un caso similar, hay como máximo 50 semáforos y su nombre como máximo 20.</w:t>
+        <w:t xml:space="preserve">Con respecto al manejo de memoria física, en el memory </w:t>
+      </w:r>
+      <w:proofErr w:type="gramStart"/>
+      <w:r>
+        <w:rPr>
+          <w:color w:val="000000" w:themeColor="text1"/>
+          <w:lang w:val="es-ES"/>
+        </w:rPr>
+        <w:t>manager</w:t>
+      </w:r>
+      <w:proofErr w:type="gramEnd"/>
+      <w:r>
+        <w:rPr>
+          <w:color w:val="000000" w:themeColor="text1"/>
+          <w:lang w:val="es-ES"/>
+        </w:rPr>
+        <w:t xml:space="preserve"> la cantidad máxima de bloques es de 1.000.000, una memoria física total de 128M y el tamaño de las paginas seria 128M/1.000.000 = 134 redondeado. Luego en el scheduler, los procesos en el algoritmo de Priority-Based </w:t>
+      </w:r>
+      <w:proofErr w:type="gramStart"/>
+      <w:r>
+        <w:rPr>
+          <w:color w:val="000000" w:themeColor="text1"/>
+          <w:lang w:val="es-ES"/>
+        </w:rPr>
+        <w:t>Round</w:t>
+      </w:r>
+      <w:proofErr w:type="gramEnd"/>
+      <w:r>
+        <w:rPr>
+          <w:color w:val="000000" w:themeColor="text1"/>
+          <w:lang w:val="es-ES"/>
+        </w:rPr>
+        <w:t xml:space="preserve"> Robin tienen 2 prioridades, high y low. Decidimos hacerlo simple a la cantidad de prioridades. El proceso de prioridad alta dura 3 timerTicks y los de prioridad baja duran 1 timerTick. También en el mutex hay una cantidad máxima, hay como mucho 50, y su nombre, en otras palabras, su id tiene un máximo de 40. Para los semáforos es un caso similar, hay como máximo 50 semáforos y su nombre como máximo 20.</w:t>
       </w:r>
     </w:p>
     <w:p>
@@ -3036,8 +3185,16 @@
         <w:rPr>
           <w:lang w:val="es-ES"/>
         </w:rPr>
-        <w:t>Luego se recomienda para el correcto compilado y ejecución del mismo, realizar los siguientes comandos en la terminal con todos los archivos en el mismo directorio:</w:t>
-      </w:r>
+        <w:t>Luego se recomienda para el correcto compilado y ejecución del mismo, realizar los siguientes comandos en la terminal con todos los archivos en el mismo directorio</w:t>
+      </w:r>
+      <w:r>
+        <w:rPr>
+          <w:lang w:val="es-ES"/>
+        </w:rPr>
+        <w:t>.</w:t>
+      </w:r>
+      <w:bookmarkStart w:id="0" w:name="_GoBack"/>
+      <w:bookmarkEnd w:id="0"/>
     </w:p>
     <w:p>
       <w:pPr>
@@ -3051,7 +3208,19 @@
         <w:rPr>
           <w:lang w:val="es-ES"/>
         </w:rPr>
-        <w:t>Para la compilación, se cuenta con un makefile para su simplificación:</w:t>
+        <w:t>Para la compilación, se cuenta con un makefile para su simplificación</w:t>
+      </w:r>
+      <w:r>
+        <w:rPr>
+          <w:lang w:val="es-ES"/>
+        </w:rPr>
+        <w:t xml:space="preserve"> (en docker)</w:t>
+      </w:r>
+      <w:r>
+        <w:rPr>
+          <w:lang w:val="es-ES"/>
+        </w:rPr>
+        <w:t>:</w:t>
       </w:r>
     </w:p>
     <w:p>
@@ -3078,8 +3247,16 @@
         <w:rPr>
           <w:lang w:val="es-ES"/>
         </w:rPr>
-        <w:t xml:space="preserve"> make all </w:t>
-      </w:r>
+        <w:t xml:space="preserve"> make </w:t>
+      </w:r>
+      <w:proofErr w:type="spellStart"/>
+      <w:r>
+        <w:rPr>
+          <w:lang w:val="es-ES"/>
+        </w:rPr>
+        <w:t>clean</w:t>
+      </w:r>
+      <w:proofErr w:type="spellEnd"/>
     </w:p>
     <w:p>
       <w:pPr>
@@ -3093,13 +3270,19 @@
         <w:rPr>
           <w:lang w:val="es-ES"/>
         </w:rPr>
-        <w:t>Y luego para la ejecu</w:t>
-      </w:r>
-      <w:r>
-        <w:rPr>
-          <w:lang w:val="es-ES"/>
-        </w:rPr>
-        <w:t>ción…</w:t>
+        <w:t>$</w:t>
+      </w:r>
+      <w:r>
+        <w:rPr>
+          <w:lang w:val="es-ES"/>
+        </w:rPr>
+        <w:t>~</w:t>
+      </w:r>
+      <w:r>
+        <w:rPr>
+          <w:lang w:val="es-ES"/>
+        </w:rPr>
+        <w:t xml:space="preserve"> make all </w:t>
       </w:r>
     </w:p>
     <w:p>
@@ -3107,6 +3290,27 @@
         <w:pStyle w:val="NormalWeb"/>
         <w:shd w:val="clear" w:color="auto" w:fill="FFFFFF"/>
         <w:rPr>
+          <w:lang w:val="es-ES"/>
+        </w:rPr>
+      </w:pPr>
+      <w:r>
+        <w:rPr>
+          <w:lang w:val="es-ES"/>
+        </w:rPr>
+        <w:t>Y luego para la ejecu</w:t>
+      </w:r>
+      <w:r>
+        <w:rPr>
+          <w:lang w:val="es-ES"/>
+        </w:rPr>
+        <w:t>ción…</w:t>
+      </w:r>
+    </w:p>
+    <w:p>
+      <w:pPr>
+        <w:pStyle w:val="NormalWeb"/>
+        <w:shd w:val="clear" w:color="auto" w:fill="FFFFFF"/>
+        <w:rPr>
           <w:lang w:val="es-419"/>
         </w:rPr>
       </w:pPr>
@@ -3128,8 +3332,6 @@
         </w:rPr>
         <w:t>.sh</w:t>
       </w:r>
-      <w:bookmarkStart w:id="0" w:name="_GoBack"/>
-      <w:bookmarkEnd w:id="0"/>
     </w:p>
     <w:p>
       <w:pPr>
@@ -3192,26 +3394,50 @@
         <w:rPr>
           <w:color w:val="000000" w:themeColor="text1"/>
           <w:u w:val="single"/>
-        </w:rPr>
-      </w:pPr>
+          <w:lang w:val="es-ES"/>
+        </w:rPr>
+      </w:pPr>
+      <w:proofErr w:type="gramStart"/>
       <w:r>
         <w:rPr>
           <w:color w:val="000000" w:themeColor="text1"/>
           <w:u w:val="single"/>
-        </w:rPr>
-        <w:t>Round Robin</w:t>
-      </w:r>
+          <w:lang w:val="es-ES"/>
+        </w:rPr>
+        <w:t>Round</w:t>
+      </w:r>
+      <w:proofErr w:type="gramEnd"/>
       <w:r>
         <w:rPr>
           <w:color w:val="000000" w:themeColor="text1"/>
           <w:u w:val="single"/>
-        </w:rPr>
-        <w:t xml:space="preserve"> Algorithm</w:t>
+          <w:lang w:val="es-ES"/>
+        </w:rPr>
+        <w:t xml:space="preserve"> Robin</w:t>
       </w:r>
       <w:r>
         <w:rPr>
           <w:color w:val="000000" w:themeColor="text1"/>
           <w:u w:val="single"/>
+          <w:lang w:val="es-ES"/>
+        </w:rPr>
+        <w:t xml:space="preserve"> </w:t>
+      </w:r>
+      <w:proofErr w:type="spellStart"/>
+      <w:r>
+        <w:rPr>
+          <w:color w:val="000000" w:themeColor="text1"/>
+          <w:u w:val="single"/>
+          <w:lang w:val="es-ES"/>
+        </w:rPr>
+        <w:t>Algorithm</w:t>
+      </w:r>
+      <w:proofErr w:type="spellEnd"/>
+      <w:r>
+        <w:rPr>
+          <w:color w:val="000000" w:themeColor="text1"/>
+          <w:u w:val="single"/>
+          <w:lang w:val="es-ES"/>
         </w:rPr>
         <w:t>:</w:t>
       </w:r>
@@ -3221,6 +3447,7 @@
         <w:rPr>
           <w:color w:val="000000" w:themeColor="text1"/>
           <w:u w:val="single"/>
+          <w:lang w:val="es-ES"/>
         </w:rPr>
       </w:pPr>
     </w:p>
@@ -3231,7 +3458,7 @@
       <w:hyperlink r:id="rId5" w:history="1">
         <w:r>
           <w:rPr>
-            <w:rStyle w:val="Hipervnculo"/>
+            <w:rStyle w:val="Hyperlink"/>
           </w:rPr>
           <w:t>https://www.geeksforgeeks.org/program-round-robin-scheduling-set-1/</w:t>
         </w:r>
@@ -3268,7 +3495,7 @@
       <w:hyperlink r:id="rId6" w:history="1">
         <w:r>
           <w:rPr>
-            <w:rStyle w:val="Hipervnculo"/>
+            <w:rStyle w:val="Hyperlink"/>
           </w:rPr>
           <w:t>http://support.tenasys.com/INtimeHelp_62/ovw_memory.html</w:t>
         </w:r>
@@ -3281,7 +3508,7 @@
       <w:hyperlink r:id="rId7" w:history="1">
         <w:r>
           <w:rPr>
-            <w:rStyle w:val="Hipervnculo"/>
+            <w:rStyle w:val="Hyperlink"/>
           </w:rPr>
           <w:t>https://www.win.tue.nl/~aeb/linux/lk/lk-9.html</w:t>
         </w:r>
@@ -3298,19 +3525,19 @@
         <w:rPr>
           <w:u w:val="single"/>
         </w:rPr>
+        <w:lastRenderedPageBreak/>
         <w:t>Idle Process:</w:t>
       </w:r>
     </w:p>
     <w:p/>
     <w:p>
       <w:r>
-        <w:lastRenderedPageBreak/>
         <w:t xml:space="preserve">Link: </w:t>
       </w:r>
       <w:hyperlink r:id="rId8" w:history="1">
         <w:r>
           <w:rPr>
-            <w:rStyle w:val="Hipervnculo"/>
+            <w:rStyle w:val="Hyperlink"/>
           </w:rPr>
           <w:t>https://askleo.com/what_is_the_system_idle_process_and_why_is_it_using_most_of_the_cpu/</w:t>
         </w:r>
@@ -3335,7 +3562,7 @@
 </file>
 
 <file path=word/styles.xml><?xml version="1.0" encoding="utf-8"?>
-<w:styles xmlns:mc="http://schemas.openxmlformats.org/markup-compatibility/2006" xmlns:r="http://schemas.openxmlformats.org/officeDocument/2006/relationships" xmlns:w="http://schemas.openxmlformats.org/wordprocessingml/2006/main" xmlns:w14="http://schemas.microsoft.com/office/word/2010/wordml" xmlns:w15="http://schemas.microsoft.com/office/word/2012/wordml" mc:Ignorable="w14 w15">
+<w:styles xmlns:mc="http://schemas.openxmlformats.org/markup-compatibility/2006" xmlns:r="http://schemas.openxmlformats.org/officeDocument/2006/relationships" xmlns:w="http://schemas.openxmlformats.org/wordprocessingml/2006/main" xmlns:w14="http://schemas.microsoft.com/office/word/2010/wordml" xmlns:w15="http://schemas.microsoft.com/office/word/2012/wordml" xmlns:w16cid="http://schemas.microsoft.com/office/word/2016/wordml/cid" xmlns:w16se="http://schemas.microsoft.com/office/word/2015/wordml/symex" mc:Ignorable="w14 w15 w16se w16cid">
   <w:docDefaults>
     <w:rPrDefault>
       <w:rPr>
@@ -3347,7 +3574,7 @@
     </w:rPrDefault>
     <w:pPrDefault/>
   </w:docDefaults>
-  <w:latentStyles w:defLockedState="0" w:defUIPriority="99" w:defSemiHidden="0" w:defUnhideWhenUsed="0" w:defQFormat="0" w:count="371">
+  <w:latentStyles w:defLockedState="0" w:defUIPriority="99" w:defSemiHidden="0" w:defUnhideWhenUsed="0" w:defQFormat="0" w:count="377">
     <w:lsdException w:name="Normal" w:uiPriority="0" w:qFormat="1"/>
     <w:lsdException w:name="heading 1" w:uiPriority="9" w:qFormat="1"/>
     <w:lsdException w:name="heading 2" w:semiHidden="1" w:uiPriority="9" w:unhideWhenUsed="1" w:qFormat="1"/>
@@ -3495,11 +3722,8 @@
     <w:lsdException w:name="Table 3D effects 3" w:semiHidden="1" w:unhideWhenUsed="1"/>
     <w:lsdException w:name="Table Contemporary" w:semiHidden="1" w:unhideWhenUsed="1"/>
     <w:lsdException w:name="Table Elegant" w:semiHidden="1" w:unhideWhenUsed="1"/>
-    <w:lsdException w:name="Table Professional" w:semiHidden="1" w:unhideWhenUsed="1"/>
     <w:lsdException w:name="Table Subtle 1" w:semiHidden="1" w:unhideWhenUsed="1"/>
     <w:lsdException w:name="Table Subtle 2" w:semiHidden="1" w:unhideWhenUsed="1"/>
-    <w:lsdException w:name="Table Web 1" w:semiHidden="1" w:unhideWhenUsed="1"/>
-    <w:lsdException w:name="Table Web 2" w:semiHidden="1" w:unhideWhenUsed="1"/>
     <w:lsdException w:name="Table Web 3" w:semiHidden="1" w:unhideWhenUsed="1"/>
     <w:lsdException w:name="Balloon Text" w:semiHidden="1" w:unhideWhenUsed="1"/>
     <w:lsdException w:name="Table Grid" w:uiPriority="39"/>
@@ -3719,6 +3943,12 @@
     <w:lsdException w:name="List Table 5 Dark Accent 6" w:uiPriority="50"/>
     <w:lsdException w:name="List Table 6 Colorful Accent 6" w:uiPriority="51"/>
     <w:lsdException w:name="List Table 7 Colorful Accent 6" w:uiPriority="52"/>
+    <w:lsdException w:name="Mention" w:semiHidden="1" w:unhideWhenUsed="1"/>
+    <w:lsdException w:name="Smart Hyperlink" w:semiHidden="1" w:unhideWhenUsed="1"/>
+    <w:lsdException w:name="Hashtag" w:semiHidden="1" w:unhideWhenUsed="1"/>
+    <w:lsdException w:name="Unresolved Mention" w:semiHidden="1" w:unhideWhenUsed="1"/>
+    <w:lsdException w:name="Smart Link" w:semiHidden="1" w:unhideWhenUsed="1"/>
+    <w:lsdException w:name="Smart Link Error" w:semiHidden="1" w:unhideWhenUsed="1"/>
   </w:latentStyles>
   <w:style w:type="paragraph" w:default="1" w:styleId="Normal">
     <w:name w:val="Normal"/>
@@ -3728,13 +3958,13 @@
       <w:rFonts w:ascii="Times New Roman" w:eastAsia="Times New Roman" w:hAnsi="Times New Roman" w:cs="Times New Roman"/>
     </w:rPr>
   </w:style>
-  <w:style w:type="character" w:default="1" w:styleId="Fuentedeprrafopredeter">
+  <w:style w:type="character" w:default="1" w:styleId="DefaultParagraphFont">
     <w:name w:val="Default Paragraph Font"/>
     <w:uiPriority w:val="1"/>
     <w:semiHidden/>
     <w:unhideWhenUsed/>
   </w:style>
-  <w:style w:type="table" w:default="1" w:styleId="Tablanormal">
+  <w:style w:type="table" w:default="1" w:styleId="TableNormal">
     <w:name w:val="Normal Table"/>
     <w:uiPriority w:val="99"/>
     <w:semiHidden/>
@@ -3749,7 +3979,7 @@
       </w:tblCellMar>
     </w:tblPr>
   </w:style>
-  <w:style w:type="numbering" w:default="1" w:styleId="Sinlista">
+  <w:style w:type="numbering" w:default="1" w:styleId="NoList">
     <w:name w:val="No List"/>
     <w:uiPriority w:val="99"/>
     <w:semiHidden/>
@@ -3765,9 +3995,9 @@
       <w:spacing w:before="100" w:beforeAutospacing="1" w:after="100" w:afterAutospacing="1"/>
     </w:pPr>
   </w:style>
-  <w:style w:type="table" w:styleId="Tablaconcuadrcula">
+  <w:style w:type="table" w:styleId="TableGrid">
     <w:name w:val="Table Grid"/>
-    <w:basedOn w:val="Tablanormal"/>
+    <w:basedOn w:val="TableNormal"/>
     <w:uiPriority w:val="39"/>
     <w:rsid w:val="008C64C8"/>
     <w:tblPr>
@@ -3781,9 +4011,9 @@
       </w:tblBorders>
     </w:tblPr>
   </w:style>
-  <w:style w:type="character" w:styleId="Hipervnculo">
+  <w:style w:type="character" w:styleId="Hyperlink">
     <w:name w:val="Hyperlink"/>
-    <w:basedOn w:val="Fuentedeprrafopredeter"/>
+    <w:basedOn w:val="DefaultParagraphFont"/>
     <w:uiPriority w:val="99"/>
     <w:unhideWhenUsed/>
     <w:rsid w:val="00605913"/>
@@ -3792,9 +4022,9 @@
       <w:u w:val="single"/>
     </w:rPr>
   </w:style>
-  <w:style w:type="character" w:styleId="Hipervnculovisitado">
+  <w:style w:type="character" w:styleId="FollowedHyperlink">
     <w:name w:val="FollowedHyperlink"/>
-    <w:basedOn w:val="Fuentedeprrafopredeter"/>
+    <w:basedOn w:val="DefaultParagraphFont"/>
     <w:uiPriority w:val="99"/>
     <w:semiHidden/>
     <w:unhideWhenUsed/>
@@ -3804,9 +4034,9 @@
       <w:u w:val="single"/>
     </w:rPr>
   </w:style>
-  <w:style w:type="character" w:customStyle="1" w:styleId="UnresolvedMention">
-    <w:name w:val="Unresolved Mention"/>
-    <w:basedOn w:val="Fuentedeprrafopredeter"/>
+  <w:style w:type="character" w:customStyle="1" w:styleId="UnresolvedMention1">
+    <w:name w:val="Unresolved Mention1"/>
+    <w:basedOn w:val="DefaultParagraphFont"/>
     <w:uiPriority w:val="99"/>
     <w:semiHidden/>
     <w:unhideWhenUsed/>

</xml_diff>